<commit_message>
Fully revised draft, prepared for subm to JAPPL, stressed applied/management angle in Discussion/Abstract.
</commit_message>
<xml_diff>
--- a/Appendix_Legends_text.docx
+++ b/Appendix_Legends_text.docx
@@ -21,7 +21,31 @@
         <w:t xml:space="preserve">Table S 2</w:t>
       </w:r>
       <w:r>
-        <w:t xml:space="preserve">. Candidate set of Generalised Linear Mixed Models for bat activity (probability of bat activity ha-1, binomial errors, complementary log-log link) within 4 AICc points of the “top” model, as a function of ten candidate habitat predictors only. Coefficients are parameter estimates based on models fit using standardised (centered and scaled to 2 SD) inputs. K is the number of parameters in the models. All models included site and transect within site as a nested random effect structure.</w:t>
+        <w:t xml:space="preserve">. Candidate set of Generalised Linear Mixed Models for</w:t>
+      </w:r>
+      <w:r>
+        <w:t xml:space="preserve"> </w:t>
+      </w:r>
+      <w:r>
+        <w:rPr>
+          <w:i/>
+        </w:rPr>
+        <w:t xml:space="preserve">Pipistrellus</w:t>
+      </w:r>
+      <w:r>
+        <w:t xml:space="preserve"> </w:t>
+      </w:r>
+      <w:r>
+        <w:t xml:space="preserve">sp. bat activity (probability of bat activity ha</w:t>
+      </w:r>
+      <w:r>
+        <w:rPr>
+          <w:vertAlign w:val="superscript"/>
+        </w:rPr>
+        <w:t xml:space="preserve">-1</w:t>
+      </w:r>
+      <w:r>
+        <w:t xml:space="preserve">, binomial errors, complementary log-log link) within 4 AICc points of the “top” model, as a function of ten candidate habitat predictors only. Coefficients are parameter estimates based on models fit using standardised (centered and scaled to 2 SD) inputs. K is the number of parameters in the models. All models included site and transect within site as a nested random effect structure.</w:t>
       </w:r>
     </w:p>
     <w:sectPr>
@@ -408,7 +432,7 @@
     </w:lvl>
   </w:abstractNum>
   <w:abstractNum w:abstractNumId="990">
-    <w:nsid w:val="e8510fee"/>
+    <w:nsid w:val="38f7d7ea"/>
     <w:multiLevelType w:val="multilevel"/>
     <w:lvl w:ilvl="0">
       <w:numFmt w:val="bullet"/>

</xml_diff>